<commit_message>
Creating saved figures and tables to apply to manuscript
</commit_message>
<xml_diff>
--- a/products/manuscript/Manuscript.docx
+++ b/products/manuscript/Manuscript.docx
@@ -71,7 +71,7 @@
         <w:pStyle w:val="Date"/>
       </w:pPr>
       <w:r>
-        <w:t xml:space="preserve">2021-08-18</w:t>
+        <w:t xml:space="preserve">2021-09-15</w:t>
       </w:r>
     </w:p>
     <w:p>
@@ -317,7 +317,7 @@
       </w:r>
     </w:p>
     <w:bookmarkEnd w:id="26"/>
-    <w:bookmarkStart w:id="30" w:name="exploratory-analysis"/>
+    <w:bookmarkStart w:id="31" w:name="exploratory-analysis"/>
     <w:p>
       <w:pPr>
         <w:pStyle w:val="Heading2"/>
@@ -424,312 +424,679 @@
         <w:t xml:space="preserve"> </w:t>
       </w:r>
       <w:r>
-        <w:t xml:space="preserve">3.1</w:t>
+        <w:t xml:space="preserve">??</w:t>
       </w:r>
       <w:r>
         <w:t xml:space="preserve"> </w:t>
       </w:r>
       <w:r>
         <w:t xml:space="preserve">shows a table summarizing the data.</w:t>
-      </w:r>
-    </w:p>
-    <w:p>
-      <w:pPr>
-        <w:pStyle w:val="TableCaption"/>
-      </w:pPr>
-      <w:bookmarkStart w:id="27" w:name="table1"/>
-      <w:r>
-        <w:t xml:space="preserve">Table </w:t>
-      </w:r>
-      <w:fldSimple w:instr="SEQ Table \* ARABIC ">
-        <w:r>
-          <w:t>1</w:t>
-        </w:r>
-      </w:fldSimple>
-      <w:r>
-        <w:t xml:space="preserve">:</w:t>
-      </w:r>
-      <w:bookmarkEnd w:id="27"/>
-      <w:r>
-        <w:t xml:space="preserve"> </w:t>
-      </w:r>
-      <w:r>
-        <w:t xml:space="preserve">Table 3.1: Data summary table.</w:t>
       </w:r>
     </w:p>
     <w:tbl>
       <w:tblPr>
         <w:tblStyle w:val="Table"/>
-        <w:tblW w:type="auto" w:w="0"/>
+        <w:tblW w:type="pct" w:w="5000.0"/>
         <w:tblLook w:firstRow="1" w:lastRow="0" w:firstColumn="0" w:lastColumn="0" w:noHBand="0" w:noVBand="0" w:val="0020"/>
-        <w:tblCaption w:val="Table 3.1: Data summary table."/>
       </w:tblPr>
       <w:tblGrid>
-        <w:gridCol w:w="2640"/>
-        <w:gridCol w:w="2640"/>
-        <w:gridCol w:w="2640"/>
+        <w:gridCol w:w="101"/>
+        <w:gridCol w:w="577"/>
+        <w:gridCol w:w="577"/>
+        <w:gridCol w:w="645"/>
+        <w:gridCol w:w="985"/>
+        <w:gridCol w:w="951"/>
+        <w:gridCol w:w="1121"/>
+        <w:gridCol w:w="747"/>
+        <w:gridCol w:w="2209"/>
       </w:tblGrid>
       <w:tr>
-        <w:trPr>
-          <w:tblHeader w:val="true"/>
-        </w:trPr>
-        <w:tc>
-          <w:tcPr/>
-          <w:p>
-            <w:pPr>
-              <w:pStyle w:val="Compact"/>
-            </w:pPr>
-          </w:p>
-        </w:tc>
-        <w:tc>
-          <w:tcPr/>
-          <w:p>
-            <w:pPr>
-              <w:pStyle w:val="Compact"/>
-              <w:jc w:val="right"/>
-            </w:pPr>
-            <w:r>
-              <w:t xml:space="preserve">Height</w:t>
-            </w:r>
-          </w:p>
-        </w:tc>
-        <w:tc>
-          <w:tcPr/>
-          <w:p>
-            <w:pPr>
-              <w:pStyle w:val="Compact"/>
-              <w:jc w:val="right"/>
-            </w:pPr>
-            <w:r>
-              <w:t xml:space="preserve">Weight</w:t>
+        <w:tc>
+          <w:p/>
+        </w:tc>
+        <w:tc>
+          <w:p>
+            <w:pPr>
+              <w:pStyle w:val="Compact"/>
+              <w:jc w:val="left"/>
+            </w:pPr>
+            <w:r>
+              <w:t xml:space="preserve">State</w:t>
+            </w:r>
+          </w:p>
+        </w:tc>
+        <w:tc>
+          <w:p>
+            <w:pPr>
+              <w:pStyle w:val="Compact"/>
+              <w:jc w:val="left"/>
+            </w:pPr>
+            <w:r>
+              <w:t xml:space="preserve">County Name</w:t>
+            </w:r>
+          </w:p>
+        </w:tc>
+        <w:tc>
+          <w:p>
+            <w:pPr>
+              <w:pStyle w:val="Compact"/>
+              <w:jc w:val="left"/>
+            </w:pPr>
+            <w:r>
+              <w:t xml:space="preserve">Estimated hesitant</w:t>
+            </w:r>
+          </w:p>
+        </w:tc>
+        <w:tc>
+          <w:p>
+            <w:pPr>
+              <w:pStyle w:val="Compact"/>
+              <w:jc w:val="left"/>
+            </w:pPr>
+            <w:r>
+              <w:t xml:space="preserve">Estimated hesitant or unsure</w:t>
+            </w:r>
+          </w:p>
+        </w:tc>
+        <w:tc>
+          <w:p>
+            <w:pPr>
+              <w:pStyle w:val="Compact"/>
+              <w:jc w:val="left"/>
+            </w:pPr>
+            <w:r>
+              <w:t xml:space="preserve">Estimated strongly hesitant</w:t>
+            </w:r>
+          </w:p>
+        </w:tc>
+        <w:tc>
+          <w:p>
+            <w:pPr>
+              <w:pStyle w:val="Compact"/>
+              <w:jc w:val="left"/>
+            </w:pPr>
+            <w:r>
+              <w:t xml:space="preserve">Social Vulnerability Index (SVI)</w:t>
+            </w:r>
+          </w:p>
+        </w:tc>
+        <w:tc>
+          <w:p>
+            <w:pPr>
+              <w:pStyle w:val="Compact"/>
+              <w:jc w:val="left"/>
+            </w:pPr>
+            <w:r>
+              <w:t xml:space="preserve">CVAC Level Of Concern</w:t>
+            </w:r>
+          </w:p>
+        </w:tc>
+        <w:tc>
+          <w:p>
+            <w:pPr>
+              <w:pStyle w:val="Compact"/>
+              <w:jc w:val="left"/>
+            </w:pPr>
+            <w:r>
+              <w:t xml:space="preserve">Percent adults fully vaccinated against COVID-19 (as of 6/10/21)</w:t>
             </w:r>
           </w:p>
         </w:tc>
       </w:tr>
       <w:tr>
         <w:tc>
-          <w:tcPr/>
-          <w:p>
-            <w:pPr>
-              <w:pStyle w:val="Compact"/>
-              <w:jc w:val="left"/>
-            </w:pPr>
-            <w:r>
-              <w:t xml:space="preserve">Min.</w:t>
-            </w:r>
-          </w:p>
-        </w:tc>
-        <w:tc>
-          <w:tcPr/>
-          <w:p>
-            <w:pPr>
-              <w:pStyle w:val="Compact"/>
-              <w:jc w:val="right"/>
-            </w:pPr>
-            <w:r>
-              <w:t xml:space="preserve">133.00</w:t>
-            </w:r>
-          </w:p>
-        </w:tc>
-        <w:tc>
-          <w:tcPr/>
-          <w:p>
-            <w:pPr>
-              <w:pStyle w:val="Compact"/>
-              <w:jc w:val="right"/>
-            </w:pPr>
-            <w:r>
-              <w:t xml:space="preserve">45.00</w:t>
+          <w:p/>
+        </w:tc>
+        <w:tc>
+          <w:p>
+            <w:pPr>
+              <w:pStyle w:val="Compact"/>
+              <w:jc w:val="left"/>
+            </w:pPr>
+            <w:r>
+              <w:t xml:space="preserve">Length:159</w:t>
+            </w:r>
+          </w:p>
+        </w:tc>
+        <w:tc>
+          <w:p>
+            <w:pPr>
+              <w:pStyle w:val="Compact"/>
+              <w:jc w:val="left"/>
+            </w:pPr>
+            <w:r>
+              <w:t xml:space="preserve">Length:159</w:t>
+            </w:r>
+          </w:p>
+        </w:tc>
+        <w:tc>
+          <w:p>
+            <w:pPr>
+              <w:pStyle w:val="Compact"/>
+              <w:jc w:val="left"/>
+            </w:pPr>
+            <w:r>
+              <w:t xml:space="preserve">Min. :0.1049</w:t>
+            </w:r>
+          </w:p>
+        </w:tc>
+        <w:tc>
+          <w:p>
+            <w:pPr>
+              <w:pStyle w:val="Compact"/>
+              <w:jc w:val="left"/>
+            </w:pPr>
+            <w:r>
+              <w:t xml:space="preserve">Min. :0.1435</w:t>
+            </w:r>
+          </w:p>
+        </w:tc>
+        <w:tc>
+          <w:p>
+            <w:pPr>
+              <w:pStyle w:val="Compact"/>
+              <w:jc w:val="left"/>
+            </w:pPr>
+            <w:r>
+              <w:t xml:space="preserve">Min. :0.0651</w:t>
+            </w:r>
+          </w:p>
+        </w:tc>
+        <w:tc>
+          <w:p>
+            <w:pPr>
+              <w:pStyle w:val="Compact"/>
+              <w:jc w:val="left"/>
+            </w:pPr>
+            <w:r>
+              <w:t xml:space="preserve">Min. :0.0400</w:t>
+            </w:r>
+          </w:p>
+        </w:tc>
+        <w:tc>
+          <w:p>
+            <w:pPr>
+              <w:pStyle w:val="Compact"/>
+              <w:jc w:val="left"/>
+            </w:pPr>
+            <w:r>
+              <w:t xml:space="preserve">Length:159</w:t>
+            </w:r>
+          </w:p>
+        </w:tc>
+        <w:tc>
+          <w:p>
+            <w:pPr>
+              <w:pStyle w:val="Compact"/>
+              <w:jc w:val="left"/>
+            </w:pPr>
+            <w:r>
+              <w:t xml:space="preserve">Min. :0.0290</w:t>
             </w:r>
           </w:p>
         </w:tc>
       </w:tr>
       <w:tr>
         <w:tc>
-          <w:tcPr/>
-          <w:p>
-            <w:pPr>
-              <w:pStyle w:val="Compact"/>
-              <w:jc w:val="left"/>
-            </w:pPr>
-            <w:r>
-              <w:t xml:space="preserve">1st Qu.</w:t>
-            </w:r>
-          </w:p>
-        </w:tc>
-        <w:tc>
-          <w:tcPr/>
-          <w:p>
-            <w:pPr>
-              <w:pStyle w:val="Compact"/>
-              <w:jc w:val="right"/>
-            </w:pPr>
-            <w:r>
-              <w:t xml:space="preserve">155.25</w:t>
-            </w:r>
-          </w:p>
-        </w:tc>
-        <w:tc>
-          <w:tcPr/>
-          <w:p>
-            <w:pPr>
-              <w:pStyle w:val="Compact"/>
-              <w:jc w:val="right"/>
-            </w:pPr>
-            <w:r>
-              <w:t xml:space="preserve">54.25</w:t>
+          <w:p/>
+        </w:tc>
+        <w:tc>
+          <w:p>
+            <w:pPr>
+              <w:pStyle w:val="Compact"/>
+              <w:jc w:val="left"/>
+            </w:pPr>
+            <w:r>
+              <w:t xml:space="preserve">Class :character</w:t>
+            </w:r>
+          </w:p>
+        </w:tc>
+        <w:tc>
+          <w:p>
+            <w:pPr>
+              <w:pStyle w:val="Compact"/>
+              <w:jc w:val="left"/>
+            </w:pPr>
+            <w:r>
+              <w:t xml:space="preserve">Class :character</w:t>
+            </w:r>
+          </w:p>
+        </w:tc>
+        <w:tc>
+          <w:p>
+            <w:pPr>
+              <w:pStyle w:val="Compact"/>
+              <w:jc w:val="left"/>
+            </w:pPr>
+            <w:r>
+              <w:t xml:space="preserve">1st Qu.:0.1525</w:t>
+            </w:r>
+          </w:p>
+        </w:tc>
+        <w:tc>
+          <w:p>
+            <w:pPr>
+              <w:pStyle w:val="Compact"/>
+              <w:jc w:val="left"/>
+            </w:pPr>
+            <w:r>
+              <w:t xml:space="preserve">1st Qu.:0.2237</w:t>
+            </w:r>
+          </w:p>
+        </w:tc>
+        <w:tc>
+          <w:p>
+            <w:pPr>
+              <w:pStyle w:val="Compact"/>
+              <w:jc w:val="left"/>
+            </w:pPr>
+            <w:r>
+              <w:t xml:space="preserve">1st Qu.:0.0957</w:t>
+            </w:r>
+          </w:p>
+        </w:tc>
+        <w:tc>
+          <w:p>
+            <w:pPr>
+              <w:pStyle w:val="Compact"/>
+              <w:jc w:val="left"/>
+            </w:pPr>
+            <w:r>
+              <w:t xml:space="preserve">1st Qu.:0.5550</w:t>
+            </w:r>
+          </w:p>
+        </w:tc>
+        <w:tc>
+          <w:p>
+            <w:pPr>
+              <w:pStyle w:val="Compact"/>
+              <w:jc w:val="left"/>
+            </w:pPr>
+            <w:r>
+              <w:t xml:space="preserve">Class :character</w:t>
+            </w:r>
+          </w:p>
+        </w:tc>
+        <w:tc>
+          <w:p>
+            <w:pPr>
+              <w:pStyle w:val="Compact"/>
+              <w:jc w:val="left"/>
+            </w:pPr>
+            <w:r>
+              <w:t xml:space="preserve">1st Qu.:0.0795</w:t>
             </w:r>
           </w:p>
         </w:tc>
       </w:tr>
       <w:tr>
         <w:tc>
-          <w:tcPr/>
-          <w:p>
-            <w:pPr>
-              <w:pStyle w:val="Compact"/>
-              <w:jc w:val="left"/>
-            </w:pPr>
-            <w:r>
-              <w:t xml:space="preserve">Median</w:t>
-            </w:r>
-          </w:p>
-        </w:tc>
-        <w:tc>
-          <w:tcPr/>
-          <w:p>
-            <w:pPr>
-              <w:pStyle w:val="Compact"/>
-              <w:jc w:val="right"/>
-            </w:pPr>
-            <w:r>
-              <w:t xml:space="preserve">166.00</w:t>
-            </w:r>
-          </w:p>
-        </w:tc>
-        <w:tc>
-          <w:tcPr/>
-          <w:p>
-            <w:pPr>
-              <w:pStyle w:val="Compact"/>
-              <w:jc w:val="right"/>
-            </w:pPr>
-            <w:r>
-              <w:t xml:space="preserve">73.00</w:t>
+          <w:p/>
+        </w:tc>
+        <w:tc>
+          <w:p>
+            <w:pPr>
+              <w:pStyle w:val="Compact"/>
+              <w:jc w:val="left"/>
+            </w:pPr>
+            <w:r>
+              <w:t xml:space="preserve">Mode :character</w:t>
+            </w:r>
+          </w:p>
+        </w:tc>
+        <w:tc>
+          <w:p>
+            <w:pPr>
+              <w:pStyle w:val="Compact"/>
+              <w:jc w:val="left"/>
+            </w:pPr>
+            <w:r>
+              <w:t xml:space="preserve">Mode :character</w:t>
+            </w:r>
+          </w:p>
+        </w:tc>
+        <w:tc>
+          <w:p>
+            <w:pPr>
+              <w:pStyle w:val="Compact"/>
+              <w:jc w:val="left"/>
+            </w:pPr>
+            <w:r>
+              <w:t xml:space="preserve">Median :0.1623</w:t>
+            </w:r>
+          </w:p>
+        </w:tc>
+        <w:tc>
+          <w:p>
+            <w:pPr>
+              <w:pStyle w:val="Compact"/>
+              <w:jc w:val="left"/>
+            </w:pPr>
+            <w:r>
+              <w:t xml:space="preserve">Median :0.2382</w:t>
+            </w:r>
+          </w:p>
+        </w:tc>
+        <w:tc>
+          <w:p>
+            <w:pPr>
+              <w:pStyle w:val="Compact"/>
+              <w:jc w:val="left"/>
+            </w:pPr>
+            <w:r>
+              <w:t xml:space="preserve">Median :0.1043</w:t>
+            </w:r>
+          </w:p>
+        </w:tc>
+        <w:tc>
+          <w:p>
+            <w:pPr>
+              <w:pStyle w:val="Compact"/>
+              <w:jc w:val="left"/>
+            </w:pPr>
+            <w:r>
+              <w:t xml:space="preserve">Median :0.8100</w:t>
+            </w:r>
+          </w:p>
+        </w:tc>
+        <w:tc>
+          <w:p>
+            <w:pPr>
+              <w:pStyle w:val="Compact"/>
+              <w:jc w:val="left"/>
+            </w:pPr>
+            <w:r>
+              <w:t xml:space="preserve">Mode :character</w:t>
+            </w:r>
+          </w:p>
+        </w:tc>
+        <w:tc>
+          <w:p>
+            <w:pPr>
+              <w:pStyle w:val="Compact"/>
+              <w:jc w:val="left"/>
+            </w:pPr>
+            <w:r>
+              <w:t xml:space="preserve">Median :0.1270</w:t>
             </w:r>
           </w:p>
         </w:tc>
       </w:tr>
       <w:tr>
         <w:tc>
-          <w:tcPr/>
-          <w:p>
-            <w:pPr>
-              <w:pStyle w:val="Compact"/>
-              <w:jc w:val="left"/>
-            </w:pPr>
-            <w:r>
-              <w:t xml:space="preserve">Mean</w:t>
-            </w:r>
-          </w:p>
-        </w:tc>
-        <w:tc>
-          <w:tcPr/>
-          <w:p>
-            <w:pPr>
-              <w:pStyle w:val="Compact"/>
-              <w:jc w:val="right"/>
-            </w:pPr>
-            <w:r>
-              <w:t xml:space="preserve">165.50</w:t>
-            </w:r>
-          </w:p>
-        </w:tc>
-        <w:tc>
-          <w:tcPr/>
-          <w:p>
-            <w:pPr>
-              <w:pStyle w:val="Compact"/>
-              <w:jc w:val="right"/>
-            </w:pPr>
-            <w:r>
-              <w:t xml:space="preserve">72.00</w:t>
+          <w:p/>
+        </w:tc>
+        <w:tc>
+          <w:p>
+            <w:pPr>
+              <w:pStyle w:val="Compact"/>
+              <w:jc w:val="left"/>
+            </w:pPr>
+            <w:r>
+              <w:t xml:space="preserve">NA</w:t>
+            </w:r>
+          </w:p>
+        </w:tc>
+        <w:tc>
+          <w:p>
+            <w:pPr>
+              <w:pStyle w:val="Compact"/>
+              <w:jc w:val="left"/>
+            </w:pPr>
+            <w:r>
+              <w:t xml:space="preserve">NA</w:t>
+            </w:r>
+          </w:p>
+        </w:tc>
+        <w:tc>
+          <w:p>
+            <w:pPr>
+              <w:pStyle w:val="Compact"/>
+              <w:jc w:val="left"/>
+            </w:pPr>
+            <w:r>
+              <w:t xml:space="preserve">Mean :0.1618</w:t>
+            </w:r>
+          </w:p>
+        </w:tc>
+        <w:tc>
+          <w:p>
+            <w:pPr>
+              <w:pStyle w:val="Compact"/>
+              <w:jc w:val="left"/>
+            </w:pPr>
+            <w:r>
+              <w:t xml:space="preserve">Mean :0.2372</w:t>
+            </w:r>
+          </w:p>
+        </w:tc>
+        <w:tc>
+          <w:p>
+            <w:pPr>
+              <w:pStyle w:val="Compact"/>
+              <w:jc w:val="left"/>
+            </w:pPr>
+            <w:r>
+              <w:t xml:space="preserve">Mean :0.1031</w:t>
+            </w:r>
+          </w:p>
+        </w:tc>
+        <w:tc>
+          <w:p>
+            <w:pPr>
+              <w:pStyle w:val="Compact"/>
+              <w:jc w:val="left"/>
+            </w:pPr>
+            <w:r>
+              <w:t xml:space="preserve">Mean :0.7082</w:t>
+            </w:r>
+          </w:p>
+        </w:tc>
+        <w:tc>
+          <w:p>
+            <w:pPr>
+              <w:pStyle w:val="Compact"/>
+              <w:jc w:val="left"/>
+            </w:pPr>
+            <w:r>
+              <w:t xml:space="preserve">NA</w:t>
+            </w:r>
+          </w:p>
+        </w:tc>
+        <w:tc>
+          <w:p>
+            <w:pPr>
+              <w:pStyle w:val="Compact"/>
+              <w:jc w:val="left"/>
+            </w:pPr>
+            <w:r>
+              <w:t xml:space="preserve">Mean :0.1576</w:t>
             </w:r>
           </w:p>
         </w:tc>
       </w:tr>
       <w:tr>
         <w:tc>
-          <w:tcPr/>
-          <w:p>
-            <w:pPr>
-              <w:pStyle w:val="Compact"/>
-              <w:jc w:val="left"/>
-            </w:pPr>
-            <w:r>
-              <w:t xml:space="preserve">3rd Qu.</w:t>
-            </w:r>
-          </w:p>
-        </w:tc>
-        <w:tc>
-          <w:tcPr/>
-          <w:p>
-            <w:pPr>
-              <w:pStyle w:val="Compact"/>
-              <w:jc w:val="right"/>
-            </w:pPr>
-            <w:r>
-              <w:t xml:space="preserve">177.25</w:t>
-            </w:r>
-          </w:p>
-        </w:tc>
-        <w:tc>
-          <w:tcPr/>
-          <w:p>
-            <w:pPr>
-              <w:pStyle w:val="Compact"/>
-              <w:jc w:val="right"/>
-            </w:pPr>
-            <w:r>
-              <w:t xml:space="preserve">87.50</w:t>
+          <w:p/>
+        </w:tc>
+        <w:tc>
+          <w:p>
+            <w:pPr>
+              <w:pStyle w:val="Compact"/>
+              <w:jc w:val="left"/>
+            </w:pPr>
+            <w:r>
+              <w:t xml:space="preserve">NA</w:t>
+            </w:r>
+          </w:p>
+        </w:tc>
+        <w:tc>
+          <w:p>
+            <w:pPr>
+              <w:pStyle w:val="Compact"/>
+              <w:jc w:val="left"/>
+            </w:pPr>
+            <w:r>
+              <w:t xml:space="preserve">NA</w:t>
+            </w:r>
+          </w:p>
+        </w:tc>
+        <w:tc>
+          <w:p>
+            <w:pPr>
+              <w:pStyle w:val="Compact"/>
+              <w:jc w:val="left"/>
+            </w:pPr>
+            <w:r>
+              <w:t xml:space="preserve">3rd Qu.:0.1728</w:t>
+            </w:r>
+          </w:p>
+        </w:tc>
+        <w:tc>
+          <w:p>
+            <w:pPr>
+              <w:pStyle w:val="Compact"/>
+              <w:jc w:val="left"/>
+            </w:pPr>
+            <w:r>
+              <w:t xml:space="preserve">3rd Qu.:0.2541</w:t>
+            </w:r>
+          </w:p>
+        </w:tc>
+        <w:tc>
+          <w:p>
+            <w:pPr>
+              <w:pStyle w:val="Compact"/>
+              <w:jc w:val="left"/>
+            </w:pPr>
+            <w:r>
+              <w:t xml:space="preserve">3rd Qu.:0.1117</w:t>
+            </w:r>
+          </w:p>
+        </w:tc>
+        <w:tc>
+          <w:p>
+            <w:pPr>
+              <w:pStyle w:val="Compact"/>
+              <w:jc w:val="left"/>
+            </w:pPr>
+            <w:r>
+              <w:t xml:space="preserve">3rd Qu.:0.9100</w:t>
+            </w:r>
+          </w:p>
+        </w:tc>
+        <w:tc>
+          <w:p>
+            <w:pPr>
+              <w:pStyle w:val="Compact"/>
+              <w:jc w:val="left"/>
+            </w:pPr>
+            <w:r>
+              <w:t xml:space="preserve">NA</w:t>
+            </w:r>
+          </w:p>
+        </w:tc>
+        <w:tc>
+          <w:p>
+            <w:pPr>
+              <w:pStyle w:val="Compact"/>
+              <w:jc w:val="left"/>
+            </w:pPr>
+            <w:r>
+              <w:t xml:space="preserve">3rd Qu.:0.2200</w:t>
             </w:r>
           </w:p>
         </w:tc>
       </w:tr>
       <w:tr>
         <w:tc>
-          <w:tcPr/>
-          <w:p>
-            <w:pPr>
-              <w:pStyle w:val="Compact"/>
-              <w:jc w:val="left"/>
-            </w:pPr>
-            <w:r>
-              <w:t xml:space="preserve">Max.</w:t>
-            </w:r>
-          </w:p>
-        </w:tc>
-        <w:tc>
-          <w:tcPr/>
-          <w:p>
-            <w:pPr>
-              <w:pStyle w:val="Compact"/>
-              <w:jc w:val="right"/>
-            </w:pPr>
-            <w:r>
-              <w:t xml:space="preserve">192.00</w:t>
-            </w:r>
-          </w:p>
-        </w:tc>
-        <w:tc>
-          <w:tcPr/>
-          <w:p>
-            <w:pPr>
-              <w:pStyle w:val="Compact"/>
-              <w:jc w:val="right"/>
-            </w:pPr>
-            <w:r>
-              <w:t xml:space="preserve">110.00</w:t>
+          <w:p/>
+        </w:tc>
+        <w:tc>
+          <w:p>
+            <w:pPr>
+              <w:pStyle w:val="Compact"/>
+              <w:jc w:val="left"/>
+            </w:pPr>
+            <w:r>
+              <w:t xml:space="preserve">NA</w:t>
+            </w:r>
+          </w:p>
+        </w:tc>
+        <w:tc>
+          <w:p>
+            <w:pPr>
+              <w:pStyle w:val="Compact"/>
+              <w:jc w:val="left"/>
+            </w:pPr>
+            <w:r>
+              <w:t xml:space="preserve">NA</w:t>
+            </w:r>
+          </w:p>
+        </w:tc>
+        <w:tc>
+          <w:p>
+            <w:pPr>
+              <w:pStyle w:val="Compact"/>
+              <w:jc w:val="left"/>
+            </w:pPr>
+            <w:r>
+              <w:t xml:space="preserve">Max. :0.1880</w:t>
+            </w:r>
+          </w:p>
+        </w:tc>
+        <w:tc>
+          <w:p>
+            <w:pPr>
+              <w:pStyle w:val="Compact"/>
+              <w:jc w:val="left"/>
+            </w:pPr>
+            <w:r>
+              <w:t xml:space="preserve">Max. :0.2723</w:t>
+            </w:r>
+          </w:p>
+        </w:tc>
+        <w:tc>
+          <w:p>
+            <w:pPr>
+              <w:pStyle w:val="Compact"/>
+              <w:jc w:val="left"/>
+            </w:pPr>
+            <w:r>
+              <w:t xml:space="preserve">Max. :0.1224</w:t>
+            </w:r>
+          </w:p>
+        </w:tc>
+        <w:tc>
+          <w:p>
+            <w:pPr>
+              <w:pStyle w:val="Compact"/>
+              <w:jc w:val="left"/>
+            </w:pPr>
+            <w:r>
+              <w:t xml:space="preserve">Max. :0.9900</w:t>
+            </w:r>
+          </w:p>
+        </w:tc>
+        <w:tc>
+          <w:p>
+            <w:pPr>
+              <w:pStyle w:val="Compact"/>
+              <w:jc w:val="left"/>
+            </w:pPr>
+            <w:r>
+              <w:t xml:space="preserve">NA</w:t>
+            </w:r>
+          </w:p>
+        </w:tc>
+        <w:tc>
+          <w:p>
+            <w:pPr>
+              <w:pStyle w:val="Compact"/>
+              <w:jc w:val="left"/>
+            </w:pPr>
+            <w:r>
+              <w:t xml:space="preserve">Max. :0.9990</w:t>
             </w:r>
           </w:p>
         </w:tc>
@@ -740,6 +1107,244 @@
         <w:pStyle w:val="BodyText"/>
       </w:pPr>
       <w:r>
+        <w:t xml:space="preserve">Table</w:t>
+      </w:r>
+      <w:r>
+        <w:t xml:space="preserve"> </w:t>
+      </w:r>
+      <w:r>
+        <w:t xml:space="preserve">??</w:t>
+      </w:r>
+      <w:r>
+        <w:t xml:space="preserve"> </w:t>
+      </w:r>
+      <w:r>
+        <w:t xml:space="preserve">shows a hesitance and CVAC table.</w:t>
+      </w:r>
+    </w:p>
+    <w:tbl>
+      <w:tblPr>
+        <w:tblStyle w:val="Table"/>
+        <w:tblW w:type="pct" w:w="0.0"/>
+        <w:tblLook w:firstRow="1" w:lastRow="0" w:firstColumn="0" w:lastColumn="0" w:noHBand="0" w:noVBand="0" w:val="0020"/>
+      </w:tblPr>
+      <w:tblGrid/>
+      <w:tr>
+        <w:tc>
+          <w:p>
+            <w:pPr>
+              <w:pStyle w:val="Compact"/>
+              <w:jc w:val="left"/>
+            </w:pPr>
+            <w:r>
+              <w:t xml:space="preserve">CVAC Level Of Concern</w:t>
+            </w:r>
+          </w:p>
+        </w:tc>
+        <w:tc>
+          <w:p>
+            <w:pPr>
+              <w:pStyle w:val="Compact"/>
+              <w:jc w:val="right"/>
+            </w:pPr>
+            <w:r>
+              <w:t xml:space="preserve">average</w:t>
+            </w:r>
+          </w:p>
+        </w:tc>
+        <w:tc>
+          <w:p>
+            <w:pPr>
+              <w:pStyle w:val="Compact"/>
+              <w:jc w:val="right"/>
+            </w:pPr>
+            <w:r>
+              <w:t xml:space="preserve">standard_deviation</w:t>
+            </w:r>
+          </w:p>
+        </w:tc>
+      </w:tr>
+      <w:tr>
+        <w:tc>
+          <w:p>
+            <w:pPr>
+              <w:pStyle w:val="Compact"/>
+              <w:jc w:val="left"/>
+            </w:pPr>
+            <w:r>
+              <w:t xml:space="preserve">High Concern</w:t>
+            </w:r>
+          </w:p>
+        </w:tc>
+        <w:tc>
+          <w:p>
+            <w:pPr>
+              <w:pStyle w:val="Compact"/>
+              <w:jc w:val="right"/>
+            </w:pPr>
+            <w:r>
+              <w:t xml:space="preserve">0.2327380</w:t>
+            </w:r>
+          </w:p>
+        </w:tc>
+        <w:tc>
+          <w:p>
+            <w:pPr>
+              <w:pStyle w:val="Compact"/>
+              <w:jc w:val="right"/>
+            </w:pPr>
+            <w:r>
+              <w:t xml:space="preserve">0.0185617</w:t>
+            </w:r>
+          </w:p>
+        </w:tc>
+      </w:tr>
+      <w:tr>
+        <w:tc>
+          <w:p>
+            <w:pPr>
+              <w:pStyle w:val="Compact"/>
+              <w:jc w:val="left"/>
+            </w:pPr>
+            <w:r>
+              <w:t xml:space="preserve">Low Concern</w:t>
+            </w:r>
+          </w:p>
+        </w:tc>
+        <w:tc>
+          <w:p>
+            <w:pPr>
+              <w:pStyle w:val="Compact"/>
+              <w:jc w:val="right"/>
+            </w:pPr>
+            <w:r>
+              <w:t xml:space="preserve">0.2112500</w:t>
+            </w:r>
+          </w:p>
+        </w:tc>
+        <w:tc>
+          <w:p>
+            <w:pPr>
+              <w:pStyle w:val="Compact"/>
+              <w:jc w:val="right"/>
+            </w:pPr>
+            <w:r>
+              <w:t xml:space="preserve">0.0226561</w:t>
+            </w:r>
+          </w:p>
+        </w:tc>
+      </w:tr>
+      <w:tr>
+        <w:tc>
+          <w:p>
+            <w:pPr>
+              <w:pStyle w:val="Compact"/>
+              <w:jc w:val="left"/>
+            </w:pPr>
+            <w:r>
+              <w:t xml:space="preserve">Moderate Concern</w:t>
+            </w:r>
+          </w:p>
+        </w:tc>
+        <w:tc>
+          <w:p>
+            <w:pPr>
+              <w:pStyle w:val="Compact"/>
+              <w:jc w:val="right"/>
+            </w:pPr>
+            <w:r>
+              <w:t xml:space="preserve">0.2153593</w:t>
+            </w:r>
+          </w:p>
+        </w:tc>
+        <w:tc>
+          <w:p>
+            <w:pPr>
+              <w:pStyle w:val="Compact"/>
+              <w:jc w:val="right"/>
+            </w:pPr>
+            <w:r>
+              <w:t xml:space="preserve">0.0266166</w:t>
+            </w:r>
+          </w:p>
+        </w:tc>
+      </w:tr>
+      <w:tr>
+        <w:tc>
+          <w:p>
+            <w:pPr>
+              <w:pStyle w:val="Compact"/>
+              <w:jc w:val="left"/>
+            </w:pPr>
+            <w:r>
+              <w:t xml:space="preserve">Very High Concern</w:t>
+            </w:r>
+          </w:p>
+        </w:tc>
+        <w:tc>
+          <w:p>
+            <w:pPr>
+              <w:pStyle w:val="Compact"/>
+              <w:jc w:val="right"/>
+            </w:pPr>
+            <w:r>
+              <w:t xml:space="preserve">0.2501610</w:t>
+            </w:r>
+          </w:p>
+        </w:tc>
+        <w:tc>
+          <w:p>
+            <w:pPr>
+              <w:pStyle w:val="Compact"/>
+              <w:jc w:val="right"/>
+            </w:pPr>
+            <w:r>
+              <w:t xml:space="preserve">0.0155000</w:t>
+            </w:r>
+          </w:p>
+        </w:tc>
+      </w:tr>
+      <w:tr>
+        <w:tc>
+          <w:p>
+            <w:pPr>
+              <w:pStyle w:val="Compact"/>
+              <w:jc w:val="left"/>
+            </w:pPr>
+            <w:r>
+              <w:t xml:space="preserve">Very Low Concern</w:t>
+            </w:r>
+          </w:p>
+        </w:tc>
+        <w:tc>
+          <w:p>
+            <w:pPr>
+              <w:pStyle w:val="Compact"/>
+              <w:jc w:val="right"/>
+            </w:pPr>
+            <w:r>
+              <w:t xml:space="preserve">0.1588000</w:t>
+            </w:r>
+          </w:p>
+        </w:tc>
+        <w:tc>
+          <w:p>
+            <w:pPr>
+              <w:pStyle w:val="Compact"/>
+              <w:jc w:val="right"/>
+            </w:pPr>
+            <w:r>
+              <w:t xml:space="preserve">NA</w:t>
+            </w:r>
+          </w:p>
+        </w:tc>
+      </w:tr>
+    </w:tbl>
+    <w:p>
+      <w:pPr>
+        <w:pStyle w:val="BodyText"/>
+      </w:pPr>
+      <w:r>
         <w:t xml:space="preserve">Figure</w:t>
       </w:r>
       <w:r>
@@ -752,7 +1357,7 @@
         <w:t xml:space="preserve"> </w:t>
       </w:r>
       <w:r>
-        <w:t xml:space="preserve">shows a scatterplot figure produced by one of the R scripts.</w:t>
+        <w:t xml:space="preserve">shows a scatterplot for the estimate hesitant of getting the vaccine with Social Vulnerability index.</w:t>
       </w:r>
     </w:p>
     <w:p>
@@ -762,20 +1367,20 @@
       <w:r>
         <w:drawing>
           <wp:inline>
-            <wp:extent cx="5334000" cy="3303289"/>
+            <wp:extent cx="5334000" cy="3329541"/>
             <wp:effectExtent b="0" l="0" r="0" t="0"/>
             <wp:docPr descr="Figure 3.1: Analysis figure." title="" id="1" name="Picture"/>
             <a:graphic>
               <a:graphicData uri="http://schemas.openxmlformats.org/drawingml/2006/picture">
                 <pic:pic>
                   <pic:nvPicPr>
-                    <pic:cNvPr descr="../../results/resultfigure.png" id="0" name="Picture"/>
+                    <pic:cNvPr descr="../../results/figure1.png" id="0" name="Picture"/>
                     <pic:cNvPicPr>
                       <a:picLocks noChangeArrowheads="1" noChangeAspect="1"/>
                     </pic:cNvPicPr>
                   </pic:nvPicPr>
                   <pic:blipFill>
-                    <a:blip r:embed="rId28"/>
+                    <a:blip r:embed="rId27"/>
                     <a:stretch>
                       <a:fillRect/>
                     </a:stretch>
@@ -783,7 +1388,7 @@
                   <pic:spPr bwMode="auto">
                     <a:xfrm>
                       <a:off x="0" y="0"/>
-                      <a:ext cx="5334000" cy="3303289"/>
+                      <a:ext cx="5334000" cy="3329541"/>
                     </a:xfrm>
                     <a:prstGeom prst="rect">
                       <a:avLst/>
@@ -806,27 +1411,236 @@
       <w:pPr>
         <w:pStyle w:val="ImageCaption"/>
       </w:pPr>
-      <w:bookmarkStart w:id="29" w:name="fig1"/>
-      <w:r>
-        <w:t xml:space="preserve">Figure </w:t>
-      </w:r>
-      <w:fldSimple w:instr="SEQ Figure \* ARABIC ">
-        <w:r>
-          <w:t>1</w:t>
-        </w:r>
-      </w:fldSimple>
-      <w:r>
-        <w:t xml:space="preserve">:</w:t>
+      <w:r>
+        <w:t xml:space="preserve">Figure 3.1: Analysis figure.</w:t>
+      </w:r>
+    </w:p>
+    <w:p>
+      <w:pPr>
+        <w:pStyle w:val="BodyText"/>
+      </w:pPr>
+      <w:r>
+        <w:t xml:space="preserve">Figure</w:t>
       </w:r>
       <w:r>
         <w:t xml:space="preserve"> </w:t>
       </w:r>
-      <w:bookmarkEnd w:id="29"/>
-      <w:r>
-        <w:t xml:space="preserve">Figure 3.1: Analysis figure.</w:t>
-      </w:r>
-    </w:p>
-    <w:bookmarkEnd w:id="30"/>
+      <w:r>
+        <w:t xml:space="preserve">3.2</w:t>
+      </w:r>
+      <w:r>
+        <w:t xml:space="preserve"> </w:t>
+      </w:r>
+      <w:r>
+        <w:t xml:space="preserve">shows a scatterplot for Vaccinated adults and hesitance for each county in Georgia showing an outlier county.</w:t>
+      </w:r>
+    </w:p>
+    <w:p>
+      <w:pPr>
+        <w:pStyle w:val="CaptionedFigure"/>
+      </w:pPr>
+      <w:r>
+        <w:drawing>
+          <wp:inline>
+            <wp:extent cx="5334000" cy="3329541"/>
+            <wp:effectExtent b="0" l="0" r="0" t="0"/>
+            <wp:docPr descr="Figure 3.2: Analysis figure." title="" id="1" name="Picture"/>
+            <a:graphic>
+              <a:graphicData uri="http://schemas.openxmlformats.org/drawingml/2006/picture">
+                <pic:pic>
+                  <pic:nvPicPr>
+                    <pic:cNvPr descr="../../results/figure2.png" id="0" name="Picture"/>
+                    <pic:cNvPicPr>
+                      <a:picLocks noChangeArrowheads="1" noChangeAspect="1"/>
+                    </pic:cNvPicPr>
+                  </pic:nvPicPr>
+                  <pic:blipFill>
+                    <a:blip r:embed="rId28"/>
+                    <a:stretch>
+                      <a:fillRect/>
+                    </a:stretch>
+                  </pic:blipFill>
+                  <pic:spPr bwMode="auto">
+                    <a:xfrm>
+                      <a:off x="0" y="0"/>
+                      <a:ext cx="5334000" cy="3329541"/>
+                    </a:xfrm>
+                    <a:prstGeom prst="rect">
+                      <a:avLst/>
+                    </a:prstGeom>
+                    <a:noFill/>
+                    <a:ln w="9525">
+                      <a:noFill/>
+                      <a:headEnd/>
+                      <a:tailEnd/>
+                    </a:ln>
+                  </pic:spPr>
+                </pic:pic>
+              </a:graphicData>
+            </a:graphic>
+          </wp:inline>
+        </w:drawing>
+      </w:r>
+    </w:p>
+    <w:p>
+      <w:pPr>
+        <w:pStyle w:val="ImageCaption"/>
+      </w:pPr>
+      <w:r>
+        <w:t xml:space="preserve">Figure 3.2: Analysis figure.</w:t>
+      </w:r>
+    </w:p>
+    <w:p>
+      <w:pPr>
+        <w:pStyle w:val="BodyText"/>
+      </w:pPr>
+      <w:r>
+        <w:t xml:space="preserve">Figure</w:t>
+      </w:r>
+      <w:r>
+        <w:t xml:space="preserve"> </w:t>
+      </w:r>
+      <w:r>
+        <w:t xml:space="preserve">3.3</w:t>
+      </w:r>
+      <w:r>
+        <w:t xml:space="preserve"> </w:t>
+      </w:r>
+      <w:r>
+        <w:t xml:space="preserve">shows a scatterplot for Vaccinated adults and hesitance for each county in Georgia without the outlier.</w:t>
+      </w:r>
+    </w:p>
+    <w:p>
+      <w:pPr>
+        <w:pStyle w:val="CaptionedFigure"/>
+      </w:pPr>
+      <w:r>
+        <w:drawing>
+          <wp:inline>
+            <wp:extent cx="5334000" cy="3329541"/>
+            <wp:effectExtent b="0" l="0" r="0" t="0"/>
+            <wp:docPr descr="Figure 3.3: Analysis figure." title="" id="1" name="Picture"/>
+            <a:graphic>
+              <a:graphicData uri="http://schemas.openxmlformats.org/drawingml/2006/picture">
+                <pic:pic>
+                  <pic:nvPicPr>
+                    <pic:cNvPr descr="../../results/figure3.png" id="0" name="Picture"/>
+                    <pic:cNvPicPr>
+                      <a:picLocks noChangeArrowheads="1" noChangeAspect="1"/>
+                    </pic:cNvPicPr>
+                  </pic:nvPicPr>
+                  <pic:blipFill>
+                    <a:blip r:embed="rId29"/>
+                    <a:stretch>
+                      <a:fillRect/>
+                    </a:stretch>
+                  </pic:blipFill>
+                  <pic:spPr bwMode="auto">
+                    <a:xfrm>
+                      <a:off x="0" y="0"/>
+                      <a:ext cx="5334000" cy="3329541"/>
+                    </a:xfrm>
+                    <a:prstGeom prst="rect">
+                      <a:avLst/>
+                    </a:prstGeom>
+                    <a:noFill/>
+                    <a:ln w="9525">
+                      <a:noFill/>
+                      <a:headEnd/>
+                      <a:tailEnd/>
+                    </a:ln>
+                  </pic:spPr>
+                </pic:pic>
+              </a:graphicData>
+            </a:graphic>
+          </wp:inline>
+        </w:drawing>
+      </w:r>
+    </w:p>
+    <w:p>
+      <w:pPr>
+        <w:pStyle w:val="ImageCaption"/>
+      </w:pPr>
+      <w:r>
+        <w:t xml:space="preserve">Figure 3.3: Analysis figure.</w:t>
+      </w:r>
+    </w:p>
+    <w:p>
+      <w:pPr>
+        <w:pStyle w:val="BodyText"/>
+      </w:pPr>
+      <w:r>
+        <w:t xml:space="preserve">Figure</w:t>
+      </w:r>
+      <w:r>
+        <w:t xml:space="preserve"> </w:t>
+      </w:r>
+      <w:r>
+        <w:t xml:space="preserve">3.4</w:t>
+      </w:r>
+      <w:r>
+        <w:t xml:space="preserve"> </w:t>
+      </w:r>
+      <w:r>
+        <w:t xml:space="preserve">shows a Boxplot of hesitance for each CVAC level.</w:t>
+      </w:r>
+    </w:p>
+    <w:p>
+      <w:pPr>
+        <w:pStyle w:val="CaptionedFigure"/>
+      </w:pPr>
+      <w:r>
+        <w:drawing>
+          <wp:inline>
+            <wp:extent cx="5334000" cy="3329541"/>
+            <wp:effectExtent b="0" l="0" r="0" t="0"/>
+            <wp:docPr descr="Figure 3.4: Analysis figure." title="" id="1" name="Picture"/>
+            <a:graphic>
+              <a:graphicData uri="http://schemas.openxmlformats.org/drawingml/2006/picture">
+                <pic:pic>
+                  <pic:nvPicPr>
+                    <pic:cNvPr descr="../../results/figure4.png" id="0" name="Picture"/>
+                    <pic:cNvPicPr>
+                      <a:picLocks noChangeArrowheads="1" noChangeAspect="1"/>
+                    </pic:cNvPicPr>
+                  </pic:nvPicPr>
+                  <pic:blipFill>
+                    <a:blip r:embed="rId30"/>
+                    <a:stretch>
+                      <a:fillRect/>
+                    </a:stretch>
+                  </pic:blipFill>
+                  <pic:spPr bwMode="auto">
+                    <a:xfrm>
+                      <a:off x="0" y="0"/>
+                      <a:ext cx="5334000" cy="3329541"/>
+                    </a:xfrm>
+                    <a:prstGeom prst="rect">
+                      <a:avLst/>
+                    </a:prstGeom>
+                    <a:noFill/>
+                    <a:ln w="9525">
+                      <a:noFill/>
+                      <a:headEnd/>
+                      <a:tailEnd/>
+                    </a:ln>
+                  </pic:spPr>
+                </pic:pic>
+              </a:graphicData>
+            </a:graphic>
+          </wp:inline>
+        </w:drawing>
+      </w:r>
+    </w:p>
+    <w:p>
+      <w:pPr>
+        <w:pStyle w:val="ImageCaption"/>
+      </w:pPr>
+      <w:r>
+        <w:t xml:space="preserve">Figure 3.4: Analysis figure.</w:t>
+      </w:r>
+    </w:p>
+    <w:bookmarkEnd w:id="31"/>
     <w:bookmarkStart w:id="32" w:name="full-analysis"/>
     <w:p>
       <w:pPr>
@@ -857,254 +1671,6 @@
         <w:t xml:space="preserve">Use one or several suitable statistical/machine learning methods to analyze your data and to produce meaningful figures, tables, etc. This might again be code that is best placed in one or several separate R scripts that need to be well documented. You want the code to produce figures and data ready for display as tables, and save those. Then you load them here.</w:t>
       </w:r>
     </w:p>
-    <w:p>
-      <w:pPr>
-        <w:pStyle w:val="BodyText"/>
-      </w:pPr>
-      <w:r>
-        <w:t xml:space="preserve">Example table</w:t>
-      </w:r>
-      <w:r>
-        <w:t xml:space="preserve"> </w:t>
-      </w:r>
-      <w:r>
-        <w:t xml:space="preserve">3.2</w:t>
-      </w:r>
-      <w:r>
-        <w:t xml:space="preserve"> </w:t>
-      </w:r>
-      <w:r>
-        <w:t xml:space="preserve">shows a table summarizing a linear model fit.</w:t>
-      </w:r>
-    </w:p>
-    <w:p>
-      <w:pPr>
-        <w:pStyle w:val="TableCaption"/>
-      </w:pPr>
-      <w:bookmarkStart w:id="31" w:name="table2"/>
-      <w:r>
-        <w:t xml:space="preserve">Table </w:t>
-      </w:r>
-      <w:fldSimple w:instr="SEQ Table \* ARABIC ">
-        <w:r>
-          <w:t>2</w:t>
-        </w:r>
-      </w:fldSimple>
-      <w:r>
-        <w:t xml:space="preserve">:</w:t>
-      </w:r>
-      <w:bookmarkEnd w:id="31"/>
-      <w:r>
-        <w:t xml:space="preserve"> </w:t>
-      </w:r>
-      <w:r>
-        <w:t xml:space="preserve">Table 3.2: Linear model fit table.</w:t>
-      </w:r>
-    </w:p>
-    <w:tbl>
-      <w:tblPr>
-        <w:tblStyle w:val="Table"/>
-        <w:tblW w:type="auto" w:w="0"/>
-        <w:tblLook w:firstRow="1" w:lastRow="0" w:firstColumn="0" w:lastColumn="0" w:noHBand="0" w:noVBand="0" w:val="0020"/>
-        <w:tblCaption w:val="Table 3.2: Linear model fit table."/>
-      </w:tblPr>
-      <w:tblGrid>
-        <w:gridCol w:w="1584"/>
-        <w:gridCol w:w="1584"/>
-        <w:gridCol w:w="1584"/>
-        <w:gridCol w:w="1584"/>
-        <w:gridCol w:w="1584"/>
-      </w:tblGrid>
-      <w:tr>
-        <w:trPr>
-          <w:tblHeader w:val="true"/>
-        </w:trPr>
-        <w:tc>
-          <w:tcPr/>
-          <w:p>
-            <w:pPr>
-              <w:pStyle w:val="Compact"/>
-              <w:jc w:val="left"/>
-            </w:pPr>
-            <w:r>
-              <w:t xml:space="preserve">term</w:t>
-            </w:r>
-          </w:p>
-        </w:tc>
-        <w:tc>
-          <w:tcPr/>
-          <w:p>
-            <w:pPr>
-              <w:pStyle w:val="Compact"/>
-              <w:jc w:val="right"/>
-            </w:pPr>
-            <w:r>
-              <w:t xml:space="preserve">estimate</w:t>
-            </w:r>
-          </w:p>
-        </w:tc>
-        <w:tc>
-          <w:tcPr/>
-          <w:p>
-            <w:pPr>
-              <w:pStyle w:val="Compact"/>
-              <w:jc w:val="right"/>
-            </w:pPr>
-            <w:r>
-              <w:t xml:space="preserve">std.error</w:t>
-            </w:r>
-          </w:p>
-        </w:tc>
-        <w:tc>
-          <w:tcPr/>
-          <w:p>
-            <w:pPr>
-              <w:pStyle w:val="Compact"/>
-              <w:jc w:val="right"/>
-            </w:pPr>
-            <w:r>
-              <w:t xml:space="preserve">statistic</w:t>
-            </w:r>
-          </w:p>
-        </w:tc>
-        <w:tc>
-          <w:tcPr/>
-          <w:p>
-            <w:pPr>
-              <w:pStyle w:val="Compact"/>
-              <w:jc w:val="right"/>
-            </w:pPr>
-            <w:r>
-              <w:t xml:space="preserve">p.value</w:t>
-            </w:r>
-          </w:p>
-        </w:tc>
-      </w:tr>
-      <w:tr>
-        <w:tc>
-          <w:tcPr/>
-          <w:p>
-            <w:pPr>
-              <w:pStyle w:val="Compact"/>
-              <w:jc w:val="left"/>
-            </w:pPr>
-            <w:r>
-              <w:t xml:space="preserve">(Intercept)</w:t>
-            </w:r>
-          </w:p>
-        </w:tc>
-        <w:tc>
-          <w:tcPr/>
-          <w:p>
-            <w:pPr>
-              <w:pStyle w:val="Compact"/>
-              <w:jc w:val="right"/>
-            </w:pPr>
-            <w:r>
-              <w:t xml:space="preserve">-43.7883068</w:t>
-            </w:r>
-          </w:p>
-        </w:tc>
-        <w:tc>
-          <w:tcPr/>
-          <w:p>
-            <w:pPr>
-              <w:pStyle w:val="Compact"/>
-              <w:jc w:val="right"/>
-            </w:pPr>
-            <w:r>
-              <w:t xml:space="preserve">61.1150617</w:t>
-            </w:r>
-          </w:p>
-        </w:tc>
-        <w:tc>
-          <w:tcPr/>
-          <w:p>
-            <w:pPr>
-              <w:pStyle w:val="Compact"/>
-              <w:jc w:val="right"/>
-            </w:pPr>
-            <w:r>
-              <w:t xml:space="preserve">-0.7164896</w:t>
-            </w:r>
-          </w:p>
-        </w:tc>
-        <w:tc>
-          <w:tcPr/>
-          <w:p>
-            <w:pPr>
-              <w:pStyle w:val="Compact"/>
-              <w:jc w:val="right"/>
-            </w:pPr>
-            <w:r>
-              <w:t xml:space="preserve">0.4940713</w:t>
-            </w:r>
-          </w:p>
-        </w:tc>
-      </w:tr>
-      <w:tr>
-        <w:tc>
-          <w:tcPr/>
-          <w:p>
-            <w:pPr>
-              <w:pStyle w:val="Compact"/>
-              <w:jc w:val="left"/>
-            </w:pPr>
-            <w:r>
-              <w:t xml:space="preserve">Height</w:t>
-            </w:r>
-          </w:p>
-        </w:tc>
-        <w:tc>
-          <w:tcPr/>
-          <w:p>
-            <w:pPr>
-              <w:pStyle w:val="Compact"/>
-              <w:jc w:val="right"/>
-            </w:pPr>
-            <w:r>
-              <w:t xml:space="preserve">0.6996272</w:t>
-            </w:r>
-          </w:p>
-        </w:tc>
-        <w:tc>
-          <w:tcPr/>
-          <w:p>
-            <w:pPr>
-              <w:pStyle w:val="Compact"/>
-              <w:jc w:val="right"/>
-            </w:pPr>
-            <w:r>
-              <w:t xml:space="preserve">0.3675692</w:t>
-            </w:r>
-          </w:p>
-        </w:tc>
-        <w:tc>
-          <w:tcPr/>
-          <w:p>
-            <w:pPr>
-              <w:pStyle w:val="Compact"/>
-              <w:jc w:val="right"/>
-            </w:pPr>
-            <w:r>
-              <w:t xml:space="preserve">1.9033889</w:t>
-            </w:r>
-          </w:p>
-        </w:tc>
-        <w:tc>
-          <w:tcPr/>
-          <w:p>
-            <w:pPr>
-              <w:pStyle w:val="Compact"/>
-              <w:jc w:val="right"/>
-            </w:pPr>
-            <w:r>
-              <w:t xml:space="preserve">0.0934786</w:t>
-            </w:r>
-          </w:p>
-        </w:tc>
-      </w:tr>
-    </w:tbl>
     <w:bookmarkEnd w:id="32"/>
     <w:bookmarkEnd w:id="33"/>
     <w:bookmarkStart w:id="38" w:name="discussion"/>
@@ -1378,7 +1944,7 @@
 <file path=word/numbering.xml><?xml version="1.0" encoding="utf-8"?>
 <w:numbering xmlns:w="http://schemas.openxmlformats.org/wordprocessingml/2006/main">
   <w:abstractNum w:abstractNumId="990">
-    <w:nsid w:val="A990"/>
+    <w:nsid w:val="2c1ae401"/>
     <w:multiLevelType w:val="multilevel"/>
     <w:lvl w:ilvl="0">
       <w:numFmt w:val="bullet"/>
@@ -1464,10 +2030,10 @@
   <w:docDefaults>
     <w:rPrDefault>
       <w:rPr>
-        <w:rFonts w:asciiTheme="minorHAnsi" w:cstheme="minorBidi" w:eastAsiaTheme="minorHAnsi" w:hAnsiTheme="minorHAnsi"/>
+        <w:rFonts w:asciiTheme="minorHAnsi" w:eastAsiaTheme="minorHAnsi" w:hAnsiTheme="minorHAnsi" w:cstheme="minorBidi"/>
         <w:sz w:val="24"/>
         <w:szCs w:val="24"/>
-        <w:lang w:bidi="ar-SA" w:eastAsia="en-US" w:val="en-US"/>
+        <w:lang w:val="en-US" w:eastAsia="en-US" w:bidi="ar-SA"/>
       </w:rPr>
     </w:rPrDefault>
     <w:pPrDefault>
@@ -1476,35 +2042,35 @@
       </w:pPr>
     </w:pPrDefault>
   </w:docDefaults>
-  <w:latentStyles w:count="276" w:defLockedState="0" w:defQFormat="0" w:defSemiHidden="0" w:defUIPriority="0" w:defUnhideWhenUsed="0"/>
-  <w:style w:default="1" w:styleId="Normal" w:type="paragraph">
+  <w:latentStyles w:defLockedState="0" w:defUIPriority="0" w:defSemiHidden="0" w:defUnhideWhenUsed="0" w:defQFormat="0" w:count="276"/>
+  <w:style w:type="paragraph" w:default="1" w:styleId="Normal">
     <w:name w:val="Normal"/>
     <w:qFormat/>
   </w:style>
-  <w:style w:styleId="BodyText" w:type="paragraph">
+  <w:style w:type="paragraph" w:styleId="BodyText">
     <w:name w:val="Body Text"/>
     <w:basedOn w:val="Normal"/>
     <w:link w:val="BodyTextChar"/>
     <w:pPr>
-      <w:spacing w:after="180" w:before="180"/>
+      <w:spacing w:before="180" w:after="180"/>
     </w:pPr>
     <w:qFormat/>
   </w:style>
-  <w:style w:customStyle="1" w:styleId="FirstParagraph" w:type="paragraph">
+  <w:style w:type="paragraph" w:customStyle="1" w:styleId="FirstParagraph">
     <w:name w:val="First Paragraph"/>
     <w:basedOn w:val="BodyText"/>
     <w:next w:val="BodyText"/>
     <w:qFormat/>
   </w:style>
-  <w:style w:customStyle="1" w:styleId="Compact" w:type="paragraph">
+  <w:style w:type="paragraph" w:customStyle="1" w:styleId="Compact">
     <w:name w:val="Compact"/>
     <w:basedOn w:val="BodyText"/>
     <w:qFormat/>
     <w:pPr>
-      <w:spacing w:after="36" w:before="36"/>
+      <w:spacing w:before="36" w:after="36"/>
     </w:pPr>
   </w:style>
-  <w:style w:styleId="Title" w:type="paragraph">
+  <w:style w:type="paragraph" w:styleId="Title">
     <w:name w:val="Title"/>
     <w:basedOn w:val="Normal"/>
     <w:next w:val="BodyText"/>
@@ -1512,19 +2078,19 @@
     <w:pPr>
       <w:keepNext/>
       <w:keepLines/>
-      <w:spacing w:after="240" w:before="480"/>
+      <w:spacing w:before="480" w:after="240"/>
       <w:jc w:val="center"/>
     </w:pPr>
     <w:rPr>
-      <w:rFonts w:asciiTheme="majorHAnsi" w:cstheme="majorBidi" w:eastAsiaTheme="majorEastAsia" w:hAnsiTheme="majorHAnsi"/>
+      <w:rFonts w:asciiTheme="majorHAnsi" w:eastAsiaTheme="majorEastAsia" w:hAnsiTheme="majorHAnsi" w:cstheme="majorBidi"/>
       <w:b/>
       <w:bCs/>
-      <w:color w:themeColor="accent1" w:themeShade="B5" w:val="345A8A"/>
+      <w:color w:val="345A8A" w:themeColor="accent1" w:themeShade="B5"/>
       <w:sz w:val="36"/>
       <w:szCs w:val="36"/>
     </w:rPr>
   </w:style>
-  <w:style w:styleId="Subtitle" w:type="paragraph">
+  <w:style w:type="paragraph" w:styleId="Subtitle">
     <w:name w:val="Subtitle"/>
     <w:basedOn w:val="Title"/>
     <w:next w:val="BodyText"/>
@@ -1532,7 +2098,7 @@
     <w:pPr>
       <w:keepNext/>
       <w:keepLines/>
-      <w:spacing w:after="240" w:before="240"/>
+      <w:spacing w:before="240" w:after="240"/>
       <w:jc w:val="center"/>
     </w:pPr>
     <w:rPr>
@@ -1540,7 +2106,7 @@
       <w:szCs w:val="30"/>
     </w:rPr>
   </w:style>
-  <w:style w:customStyle="1" w:styleId="Author" w:type="paragraph">
+  <w:style w:type="paragraph" w:customStyle="1" w:styleId="Author">
     <w:name w:val="Author"/>
     <w:next w:val="BodyText"/>
     <w:qFormat/>
@@ -1550,7 +2116,7 @@
       <w:jc w:val="center"/>
     </w:pPr>
   </w:style>
-  <w:style w:styleId="Date" w:type="paragraph">
+  <w:style w:type="paragraph" w:styleId="Date">
     <w:name w:val="Date"/>
     <w:next w:val="BodyText"/>
     <w:qFormat/>
@@ -1560,7 +2126,7 @@
       <w:jc w:val="center"/>
     </w:pPr>
   </w:style>
-  <w:style w:customStyle="1" w:styleId="Abstract" w:type="paragraph">
+  <w:style w:type="paragraph" w:customStyle="1" w:styleId="Abstract">
     <w:name w:val="Abstract"/>
     <w:basedOn w:val="Normal"/>
     <w:next w:val="BodyText"/>
@@ -1568,14 +2134,14 @@
     <w:pPr>
       <w:keepNext/>
       <w:keepLines/>
-      <w:spacing w:after="300" w:before="300"/>
+      <w:spacing w:before="300" w:after="300"/>
     </w:pPr>
     <w:rPr>
       <w:sz w:val="20"/>
       <w:szCs w:val="20"/>
     </w:rPr>
   </w:style>
-  <w:style w:styleId="Bibliography" w:type="paragraph">
+  <w:style w:type="paragraph" w:styleId="Bibliography">
     <w:name w:val="Bibliography"/>
     <w:basedOn w:val="Normal"/>
     <w:next w:val="Bibliography"/>
@@ -1583,7 +2149,7 @@
     <w:pPr/>
     <w:rPr/>
   </w:style>
-  <w:style w:styleId="Heading1" w:type="paragraph">
+  <w:style w:type="paragraph" w:styleId="Heading1">
     <w:name w:val="Heading 1"/>
     <w:basedOn w:val="Normal"/>
     <w:next w:val="BodyText"/>
@@ -1592,19 +2158,19 @@
     <w:pPr>
       <w:keepNext/>
       <w:keepLines/>
-      <w:spacing w:after="0" w:before="480"/>
+      <w:spacing w:before="480" w:after="0"/>
       <w:outlineLvl w:val="0"/>
     </w:pPr>
     <w:rPr>
-      <w:rFonts w:asciiTheme="majorHAnsi" w:cstheme="majorBidi" w:eastAsiaTheme="majorEastAsia" w:hAnsiTheme="majorHAnsi"/>
+      <w:rFonts w:asciiTheme="majorHAnsi" w:eastAsiaTheme="majorEastAsia" w:hAnsiTheme="majorHAnsi" w:cstheme="majorBidi"/>
       <w:b/>
       <w:bCs/>
-      <w:color w:themeColor="accent1" w:val="4F81BD"/>
+      <w:color w:val="4F81BD" w:themeColor="accent1"/>
       <w:sz w:val="32"/>
       <w:szCs w:val="32"/>
     </w:rPr>
   </w:style>
-  <w:style w:styleId="Heading2" w:type="paragraph">
+  <w:style w:type="paragraph" w:styleId="Heading2">
     <w:name w:val="Heading 2"/>
     <w:basedOn w:val="Normal"/>
     <w:next w:val="BodyText"/>
@@ -1614,19 +2180,19 @@
     <w:pPr>
       <w:keepNext/>
       <w:keepLines/>
-      <w:spacing w:after="0" w:before="200"/>
+      <w:spacing w:before="200" w:after="0"/>
       <w:outlineLvl w:val="1"/>
     </w:pPr>
     <w:rPr>
-      <w:rFonts w:asciiTheme="majorHAnsi" w:cstheme="majorBidi" w:eastAsiaTheme="majorEastAsia" w:hAnsiTheme="majorHAnsi"/>
+      <w:rFonts w:asciiTheme="majorHAnsi" w:eastAsiaTheme="majorEastAsia" w:hAnsiTheme="majorHAnsi" w:cstheme="majorBidi"/>
       <w:b/>
       <w:bCs/>
-      <w:color w:themeColor="accent1" w:val="4F81BD"/>
+      <w:color w:val="4F81BD" w:themeColor="accent1"/>
       <w:sz w:val="28"/>
       <w:szCs w:val="28"/>
     </w:rPr>
   </w:style>
-  <w:style w:styleId="Heading3" w:type="paragraph">
+  <w:style w:type="paragraph" w:styleId="Heading3">
     <w:name w:val="Heading 3"/>
     <w:basedOn w:val="Normal"/>
     <w:next w:val="BodyText"/>
@@ -1636,19 +2202,19 @@
     <w:pPr>
       <w:keepNext/>
       <w:keepLines/>
-      <w:spacing w:after="0" w:before="200"/>
+      <w:spacing w:before="200" w:after="0"/>
       <w:outlineLvl w:val="2"/>
     </w:pPr>
     <w:rPr>
-      <w:rFonts w:asciiTheme="majorHAnsi" w:cstheme="majorBidi" w:eastAsiaTheme="majorEastAsia" w:hAnsiTheme="majorHAnsi"/>
+      <w:rFonts w:asciiTheme="majorHAnsi" w:eastAsiaTheme="majorEastAsia" w:hAnsiTheme="majorHAnsi" w:cstheme="majorBidi"/>
       <w:b/>
       <w:bCs/>
-      <w:color w:themeColor="accent1" w:val="4F81BD"/>
+      <w:color w:val="4F81BD" w:themeColor="accent1"/>
       <w:sz w:val="24"/>
       <w:szCs w:val="24"/>
     </w:rPr>
   </w:style>
-  <w:style w:styleId="Heading4" w:type="paragraph">
+  <w:style w:type="paragraph" w:styleId="Heading4">
     <w:name w:val="Heading 4"/>
     <w:basedOn w:val="Normal"/>
     <w:next w:val="BodyText"/>
@@ -1658,19 +2224,19 @@
     <w:pPr>
       <w:keepNext/>
       <w:keepLines/>
-      <w:spacing w:after="0" w:before="200"/>
+      <w:spacing w:before="200" w:after="0"/>
       <w:outlineLvl w:val="3"/>
     </w:pPr>
     <w:rPr>
-      <w:rFonts w:asciiTheme="majorHAnsi" w:cstheme="majorBidi" w:eastAsiaTheme="majorEastAsia" w:hAnsiTheme="majorHAnsi"/>
+      <w:rFonts w:asciiTheme="majorHAnsi" w:eastAsiaTheme="majorEastAsia" w:hAnsiTheme="majorHAnsi" w:cstheme="majorBidi"/>
       <w:i/>
       <w:bCs/>
-      <w:color w:themeColor="accent1" w:val="4F81BD"/>
+      <w:color w:val="4F81BD" w:themeColor="accent1"/>
       <w:sz w:val="24"/>
       <w:szCs w:val="24"/>
     </w:rPr>
   </w:style>
-  <w:style w:styleId="Heading5" w:type="paragraph">
+  <w:style w:type="paragraph" w:styleId="Heading5">
     <w:name w:val="Heading 5"/>
     <w:basedOn w:val="Normal"/>
     <w:next w:val="BodyText"/>
@@ -1680,18 +2246,18 @@
     <w:pPr>
       <w:keepNext/>
       <w:keepLines/>
-      <w:spacing w:after="0" w:before="200"/>
+      <w:spacing w:before="200" w:after="0"/>
       <w:outlineLvl w:val="4"/>
     </w:pPr>
     <w:rPr>
-      <w:rFonts w:asciiTheme="majorHAnsi" w:cstheme="majorBidi" w:eastAsiaTheme="majorEastAsia" w:hAnsiTheme="majorHAnsi"/>
+      <w:rFonts w:asciiTheme="majorHAnsi" w:eastAsiaTheme="majorEastAsia" w:hAnsiTheme="majorHAnsi" w:cstheme="majorBidi"/>
       <w:iCs/>
-      <w:color w:themeColor="accent1" w:val="4F81BD"/>
+      <w:color w:val="4F81BD" w:themeColor="accent1"/>
       <w:sz w:val="24"/>
       <w:szCs w:val="24"/>
     </w:rPr>
   </w:style>
-  <w:style w:styleId="Heading6" w:type="paragraph">
+  <w:style w:type="paragraph" w:styleId="Heading6">
     <w:name w:val="Heading 6"/>
     <w:basedOn w:val="Normal"/>
     <w:next w:val="BodyText"/>
@@ -1701,17 +2267,17 @@
     <w:pPr>
       <w:keepNext/>
       <w:keepLines/>
-      <w:spacing w:after="0" w:before="200"/>
+      <w:spacing w:before="200" w:after="0"/>
       <w:outlineLvl w:val="5"/>
     </w:pPr>
     <w:rPr>
-      <w:rFonts w:asciiTheme="majorHAnsi" w:cstheme="majorBidi" w:eastAsiaTheme="majorEastAsia" w:hAnsiTheme="majorHAnsi"/>
-      <w:color w:themeColor="accent1" w:val="4F81BD"/>
+      <w:rFonts w:asciiTheme="majorHAnsi" w:eastAsiaTheme="majorEastAsia" w:hAnsiTheme="majorHAnsi" w:cstheme="majorBidi"/>
+      <w:color w:val="4F81BD" w:themeColor="accent1"/>
       <w:sz w:val="24"/>
       <w:szCs w:val="24"/>
     </w:rPr>
   </w:style>
-  <w:style w:styleId="Heading7" w:type="paragraph">
+  <w:style w:type="paragraph" w:styleId="Heading7">
     <w:name w:val="Heading 7"/>
     <w:basedOn w:val="Normal"/>
     <w:next w:val="BodyText"/>
@@ -1721,17 +2287,17 @@
     <w:pPr>
       <w:keepNext/>
       <w:keepLines/>
-      <w:spacing w:after="0" w:before="200"/>
+      <w:spacing w:before="200" w:after="0"/>
       <w:outlineLvl w:val="6"/>
     </w:pPr>
     <w:rPr>
-      <w:rFonts w:asciiTheme="majorHAnsi" w:cstheme="majorBidi" w:eastAsiaTheme="majorEastAsia" w:hAnsiTheme="majorHAnsi"/>
-      <w:color w:themeColor="accent1" w:val="4F81BD"/>
+      <w:rFonts w:asciiTheme="majorHAnsi" w:eastAsiaTheme="majorEastAsia" w:hAnsiTheme="majorHAnsi" w:cstheme="majorBidi"/>
+      <w:color w:val="4F81BD" w:themeColor="accent1"/>
       <w:sz w:val="24"/>
       <w:szCs w:val="24"/>
     </w:rPr>
   </w:style>
-  <w:style w:styleId="Heading8" w:type="paragraph">
+  <w:style w:type="paragraph" w:styleId="Heading8">
     <w:name w:val="Heading 8"/>
     <w:basedOn w:val="Normal"/>
     <w:next w:val="BodyText"/>
@@ -1741,17 +2307,17 @@
     <w:pPr>
       <w:keepNext/>
       <w:keepLines/>
-      <w:spacing w:after="0" w:before="200"/>
+      <w:spacing w:before="200" w:after="0"/>
       <w:outlineLvl w:val="7"/>
     </w:pPr>
     <w:rPr>
-      <w:rFonts w:asciiTheme="majorHAnsi" w:cstheme="majorBidi" w:eastAsiaTheme="majorEastAsia" w:hAnsiTheme="majorHAnsi"/>
-      <w:color w:themeColor="accent1" w:val="4F81BD"/>
+      <w:rFonts w:asciiTheme="majorHAnsi" w:eastAsiaTheme="majorEastAsia" w:hAnsiTheme="majorHAnsi" w:cstheme="majorBidi"/>
+      <w:color w:val="4F81BD" w:themeColor="accent1"/>
       <w:sz w:val="24"/>
       <w:szCs w:val="24"/>
     </w:rPr>
   </w:style>
-  <w:style w:styleId="Heading9" w:type="paragraph">
+  <w:style w:type="paragraph" w:styleId="Heading9">
     <w:name w:val="Heading 9"/>
     <w:basedOn w:val="Normal"/>
     <w:next w:val="BodyText"/>
@@ -1761,17 +2327,17 @@
     <w:pPr>
       <w:keepNext/>
       <w:keepLines/>
-      <w:spacing w:after="0" w:before="200"/>
+      <w:spacing w:before="200" w:after="0"/>
       <w:outlineLvl w:val="8"/>
     </w:pPr>
     <w:rPr>
-      <w:rFonts w:asciiTheme="majorHAnsi" w:cstheme="majorBidi" w:eastAsiaTheme="majorEastAsia" w:hAnsiTheme="majorHAnsi"/>
-      <w:color w:themeColor="accent1" w:val="4F81BD"/>
+      <w:rFonts w:asciiTheme="majorHAnsi" w:eastAsiaTheme="majorEastAsia" w:hAnsiTheme="majorHAnsi" w:cstheme="majorBidi"/>
+      <w:color w:val="4F81BD" w:themeColor="accent1"/>
       <w:sz w:val="24"/>
       <w:szCs w:val="24"/>
     </w:rPr>
   </w:style>
-  <w:style w:styleId="BlockText" w:type="paragraph">
+  <w:style w:type="paragraph" w:styleId="BlockText">
     <w:name w:val="Block Text"/>
     <w:basedOn w:val="BodyText"/>
     <w:next w:val="BodyText"/>
@@ -1779,11 +2345,11 @@
     <w:unhideWhenUsed/>
     <w:qFormat/>
     <w:pPr>
-      <w:spacing w:after="100" w:before="100"/>
+      <w:spacing w:before="100" w:after="100"/>
       <w:ind w:firstLine="0" w:left="480" w:right="480"/>
     </w:pPr>
   </w:style>
-  <w:style w:styleId="FootnoteText" w:type="paragraph">
+  <w:style w:type="paragraph" w:styleId="FootnoteText">
     <w:name w:val="Footnote Text"/>
     <w:basedOn w:val="Normal"/>
     <w:next w:val="FootnoteText"/>
@@ -1791,30 +2357,30 @@
     <w:unhideWhenUsed/>
     <w:qFormat/>
   </w:style>
-  <w:style w:default="1" w:styleId="DefaultParagraphFont" w:type="character">
+  <w:style w:type="character" w:default="1" w:styleId="DefaultParagraphFont">
     <w:name w:val="Default Paragraph Font"/>
     <w:semiHidden/>
     <w:unhideWhenUsed/>
   </w:style>
-  <w:style w:default="1" w:styleId="Table" w:type="table">
+  <w:style w:type="table" w:default="1" w:styleId="Table">
     <w:name w:val="Table"/>
     <w:basedOn w:val="TableNormal"/>
     <w:semiHidden/>
     <w:unhideWhenUsed/>
     <w:qFormat/>
     <w:tblPr>
-      <w:tblInd w:type="dxa" w:w="0"/>
+      <w:tblInd w:w="0" w:type="dxa"/>
       <w:tblCellMar>
-        <w:top w:type="dxa" w:w="0"/>
-        <w:left w:type="dxa" w:w="108"/>
-        <w:bottom w:type="dxa" w:w="0"/>
-        <w:right w:type="dxa" w:w="108"/>
+        <w:top w:w="0" w:type="dxa"/>
+        <w:left w:w="108" w:type="dxa"/>
+        <w:bottom w:w="0" w:type="dxa"/>
+        <w:right w:w="108" w:type="dxa"/>
       </w:tblCellMar>
     </w:tblPr>
     <w:tblStylePr w:type="firstRow">
       <w:tblPr>
         <w:jc w:val="left"/>
-        <w:tblInd w:type="dxa" w:w="0"/>
+        <w:tblInd w:w="0" w:type="dxa"/>
       </w:tblPr>
       <w:trPr>
         <w:jc w:val="left"/>
@@ -1827,7 +2393,7 @@
       </w:tcPr>
     </w:tblStylePr>
   </w:style>
-  <w:style w:customStyle="1" w:styleId="DefinitionTerm" w:type="paragraph">
+  <w:style w:type="paragraph" w:customStyle="1" w:styleId="DefinitionTerm">
     <w:name w:val="Definition Term"/>
     <w:basedOn w:val="Normal"/>
     <w:next w:val="Definition"/>
@@ -1840,49 +2406,49 @@
       <w:b/>
     </w:rPr>
   </w:style>
-  <w:style w:customStyle="1" w:styleId="Definition" w:type="paragraph">
+  <w:style w:type="paragraph" w:customStyle="1" w:styleId="Definition">
     <w:name w:val="Definition"/>
     <w:basedOn w:val="Normal"/>
   </w:style>
-  <w:style w:styleId="Caption" w:type="paragraph">
+  <w:style w:type="paragraph" w:styleId="Caption">
     <w:name w:val="Caption"/>
     <w:basedOn w:val="Normal"/>
     <w:link w:val="BodyTextChar"/>
     <w:pPr>
-      <w:spacing w:after="120" w:before="0"/>
+      <w:spacing w:before="0" w:after="120"/>
     </w:pPr>
     <w:rPr>
       <w:i/>
     </w:rPr>
   </w:style>
-  <w:style w:customStyle="1" w:styleId="TableCaption" w:type="paragraph">
+  <w:style w:type="paragraph" w:customStyle="1" w:styleId="TableCaption">
     <w:name w:val="Table Caption"/>
     <w:basedOn w:val="Caption"/>
     <w:pPr>
       <w:keepNext/>
     </w:pPr>
   </w:style>
-  <w:style w:customStyle="1" w:styleId="ImageCaption" w:type="paragraph">
+  <w:style w:type="paragraph" w:customStyle="1" w:styleId="ImageCaption">
     <w:name w:val="Image Caption"/>
     <w:basedOn w:val="Caption"/>
   </w:style>
-  <w:style w:customStyle="1" w:styleId="Figure" w:type="paragraph">
+  <w:style w:type="paragraph" w:customStyle="1" w:styleId="Figure">
     <w:name w:val="Figure"/>
     <w:basedOn w:val="Normal"/>
   </w:style>
-  <w:style w:customStyle="1" w:styleId="CaptionedFigure" w:type="paragraph">
+  <w:style w:type="paragraph" w:customStyle="1" w:styleId="CaptionedFigure">
     <w:name w:val="Captioned Figure"/>
     <w:basedOn w:val="Figure"/>
     <w:pPr>
       <w:keepNext/>
     </w:pPr>
   </w:style>
-  <w:style w:customStyle="1" w:styleId="BodyTextChar" w:type="character">
+  <w:style w:type="character" w:customStyle="1" w:styleId="BodyTextChar">
     <w:name w:val="Body Text Char"/>
     <w:basedOn w:val="DefaultParagraphFont"/>
     <w:link w:val="BodyText"/>
   </w:style>
-  <w:style w:customStyle="1" w:styleId="VerbatimChar" w:type="character">
+  <w:style w:type="character" w:customStyle="1" w:styleId="VerbatimChar">
     <w:name w:val="Verbatim Char"/>
     <w:basedOn w:val="BodyTextChar"/>
     <w:rPr>
@@ -1890,25 +2456,25 @@
       <w:sz w:val="22"/>
     </w:rPr>
   </w:style>
-  <w:style w:customStyle="1" w:styleId="SectionNumber" w:type="character">
+  <w:style w:type="character" w:customStyle="1" w:styleId="SectionNumber">
     <w:name w:val="Section Number"/>
     <w:basedOn w:val="BodyTextChar"/>
   </w:style>
-  <w:style w:styleId="FootnoteReference" w:type="character">
+  <w:style w:type="character" w:styleId="FootnoteReference">
     <w:name w:val="Footnote Reference"/>
     <w:basedOn w:val="BodyTextChar"/>
     <w:rPr>
       <w:vertAlign w:val="superscript"/>
     </w:rPr>
   </w:style>
-  <w:style w:styleId="Hyperlink" w:type="character">
+  <w:style w:type="character" w:styleId="Hyperlink">
     <w:name w:val="Hyperlink"/>
     <w:basedOn w:val="BodyTextChar"/>
     <w:rPr>
-      <w:color w:themeColor="accent1" w:val="4F81BD"/>
-    </w:rPr>
-  </w:style>
-  <w:style w:styleId="TOCHeading" w:type="paragraph">
+      <w:color w:val="4F81BD" w:themeColor="accent1"/>
+    </w:rPr>
+  </w:style>
+  <w:style w:type="paragraph" w:styleId="TOCHeading">
     <w:name w:val="TOC Heading"/>
     <w:basedOn w:val="Heading1"/>
     <w:next w:val="BodyText"/>
@@ -1920,10 +2486,10 @@
       <w:outlineLvl w:val="9"/>
     </w:pPr>
     <w:rPr>
-      <w:rFonts w:asciiTheme="majorHAnsi" w:cstheme="majorBidi" w:eastAsiaTheme="majorEastAsia" w:hAnsiTheme="majorHAnsi"/>
+      <w:rFonts w:asciiTheme="majorHAnsi" w:eastAsiaTheme="majorEastAsia" w:hAnsiTheme="majorHAnsi" w:cstheme="majorBidi"/>
       <w:b w:val="0"/>
       <w:bCs w:val="0"/>
-      <w:color w:themeColor="accent1" w:themeShade="BF" w:val="365F91"/>
+      <w:color w:val="365F91" w:themeColor="accent1" w:themeShade="BF"/>
     </w:rPr>
   </w:style>
   <w:style w:type="paragraph" w:customStyle="1" w:styleId="SourceCode">

</xml_diff>

<commit_message>
Finishing Touches on Manuscript
</commit_message>
<xml_diff>
--- a/products/manuscript/Manuscript.docx
+++ b/products/manuscript/Manuscript.docx
@@ -71,7 +71,7 @@
         <w:pStyle w:val="Date"/>
       </w:pPr>
       <w:r>
-        <w:t xml:space="preserve">2021-09-15</w:t>
+        <w:t xml:space="preserve">2021-09-16</w:t>
       </w:r>
     </w:p>
     <w:p>
@@ -424,13 +424,21 @@
         <w:t xml:space="preserve"> </w:t>
       </w:r>
       <w:r>
-        <w:t xml:space="preserve">??</w:t>
+        <w:t xml:space="preserve">3.1</w:t>
       </w:r>
       <w:r>
         <w:t xml:space="preserve"> </w:t>
       </w:r>
       <w:r>
         <w:t xml:space="preserve">shows a table summarizing the data.</w:t>
+      </w:r>
+    </w:p>
+    <w:p>
+      <w:pPr>
+        <w:pStyle w:val="TableCaption"/>
+      </w:pPr>
+      <w:r>
+        <w:t xml:space="preserve">Table 3.1: Data summary table.</w:t>
       </w:r>
     </w:p>
     <w:tbl>
@@ -438,6 +446,7 @@
         <w:tblStyle w:val="Table"/>
         <w:tblW w:type="pct" w:w="5000.0"/>
         <w:tblLook w:firstRow="1" w:lastRow="0" w:firstColumn="0" w:lastColumn="0" w:noHBand="0" w:noVBand="0" w:val="0020"/>
+        <w:tblCaption w:val="Table 3.1: Data summary table."/>
       </w:tblPr>
       <w:tblGrid>
         <w:gridCol w:w="101"/>
@@ -1113,13 +1122,21 @@
         <w:t xml:space="preserve"> </w:t>
       </w:r>
       <w:r>
-        <w:t xml:space="preserve">??</w:t>
+        <w:t xml:space="preserve">3.2</w:t>
       </w:r>
       <w:r>
         <w:t xml:space="preserve"> </w:t>
       </w:r>
       <w:r>
         <w:t xml:space="preserve">shows a hesitance and CVAC table.</w:t>
+      </w:r>
+    </w:p>
+    <w:p>
+      <w:pPr>
+        <w:pStyle w:val="TableCaption"/>
+      </w:pPr>
+      <w:r>
+        <w:t xml:space="preserve">Table 3.2: Hesitance and CVAC Table</w:t>
       </w:r>
     </w:p>
     <w:tbl>
@@ -1127,6 +1144,7 @@
         <w:tblStyle w:val="Table"/>
         <w:tblW w:type="pct" w:w="0.0"/>
         <w:tblLook w:firstRow="1" w:lastRow="0" w:firstColumn="0" w:lastColumn="0" w:noHBand="0" w:noVBand="0" w:val="0020"/>
+        <w:tblCaption w:val="Table 3.2: Hesitance and CVAC Table"/>
       </w:tblPr>
       <w:tblGrid/>
       <w:tr>

</xml_diff>